<commit_message>
packing perlengkapan PDH dan BN
</commit_message>
<xml_diff>
--- a/4. PDH DP 3N30 (MERAH) 3T25(COKLAT MUDA) 4N31(PUTIH) 5N38(HIJAU TUA) 5T38(PINKMUDA)/Setting Label TOPI BN.docx
+++ b/4. PDH DP 3N30 (MERAH) 3T25(COKLAT MUDA) 4N31(PUTIH) 5N38(HIJAU TUA) 5T38(PINKMUDA)/Setting Label TOPI BN.docx
@@ -1,6 +1,6 @@
 
 <file path=word/document.xml><?xml version="1.0" encoding="utf-8"?>
-<w:document xmlns:wpc="http://schemas.microsoft.com/office/word/2010/wordprocessingCanvas" xmlns:cx="http://schemas.microsoft.com/office/drawing/2014/chartex" xmlns:cx1="http://schemas.microsoft.com/office/drawing/2015/9/8/chartex" xmlns:cx2="http://schemas.microsoft.com/office/drawing/2015/10/21/chartex" xmlns:cx3="http://schemas.microsoft.com/office/drawing/2016/5/9/chartex" xmlns:cx4="http://schemas.microsoft.com/office/drawing/2016/5/10/chartex" xmlns:cx5="http://schemas.microsoft.com/office/drawing/2016/5/11/chartex" xmlns:cx6="http://schemas.microsoft.com/office/drawing/2016/5/12/chartex" xmlns:cx7="http://schemas.microsoft.com/office/drawing/2016/5/13/chartex" xmlns:cx8="http://schemas.microsoft.com/office/drawing/2016/5/14/chartex" xmlns:mc="http://schemas.openxmlformats.org/markup-compatibility/2006" xmlns:aink="http://schemas.microsoft.com/office/drawing/2016/ink" xmlns:am3d="http://schemas.microsoft.com/office/drawing/2017/model3d" xmlns:o="urn:schemas-microsoft-com:office:office" xmlns:r="http://schemas.openxmlformats.org/officeDocument/2006/relationships" xmlns:m="http://schemas.openxmlformats.org/officeDocument/2006/math" xmlns:v="urn:schemas-microsoft-com:vml" xmlns:wp14="http://schemas.microsoft.com/office/word/2010/wordprocessingDrawing" xmlns:wp="http://schemas.openxmlformats.org/drawingml/2006/wordprocessingDrawing" xmlns:w10="urn:schemas-microsoft-com:office:word" xmlns:w="http://schemas.openxmlformats.org/wordprocessingml/2006/main" xmlns:w14="http://schemas.microsoft.com/office/word/2010/wordml" xmlns:w15="http://schemas.microsoft.com/office/word/2012/wordml" xmlns:w16cex="http://schemas.microsoft.com/office/word/2018/wordml/cex" xmlns:w16cid="http://schemas.microsoft.com/office/word/2016/wordml/cid" xmlns:w16="http://schemas.microsoft.com/office/word/2018/wordml" xmlns:w16se="http://schemas.microsoft.com/office/word/2015/wordml/symex" xmlns:wpg="http://schemas.microsoft.com/office/word/2010/wordprocessingGroup" xmlns:wpi="http://schemas.microsoft.com/office/word/2010/wordprocessingInk" xmlns:wne="http://schemas.microsoft.com/office/word/2006/wordml" xmlns:wps="http://schemas.microsoft.com/office/word/2010/wordprocessingShape" mc:Ignorable="w14 w15 w16se w16cid w16 w16cex wp14">
+<w:document xmlns:wpc="http://schemas.microsoft.com/office/word/2010/wordprocessingCanvas" xmlns:cx="http://schemas.microsoft.com/office/drawing/2014/chartex" xmlns:cx1="http://schemas.microsoft.com/office/drawing/2015/9/8/chartex" xmlns:cx2="http://schemas.microsoft.com/office/drawing/2015/10/21/chartex" xmlns:cx3="http://schemas.microsoft.com/office/drawing/2016/5/9/chartex" xmlns:cx4="http://schemas.microsoft.com/office/drawing/2016/5/10/chartex" xmlns:cx5="http://schemas.microsoft.com/office/drawing/2016/5/11/chartex" xmlns:cx6="http://schemas.microsoft.com/office/drawing/2016/5/12/chartex" xmlns:cx7="http://schemas.microsoft.com/office/drawing/2016/5/13/chartex" xmlns:cx8="http://schemas.microsoft.com/office/drawing/2016/5/14/chartex" xmlns:mc="http://schemas.openxmlformats.org/markup-compatibility/2006" xmlns:aink="http://schemas.microsoft.com/office/drawing/2016/ink" xmlns:am3d="http://schemas.microsoft.com/office/drawing/2017/model3d" xmlns:o="urn:schemas-microsoft-com:office:office" xmlns:r="http://schemas.openxmlformats.org/officeDocument/2006/relationships" xmlns:m="http://schemas.openxmlformats.org/officeDocument/2006/math" xmlns:v="urn:schemas-microsoft-com:vml" xmlns:wp14="http://schemas.microsoft.com/office/word/2010/wordprocessingDrawing" xmlns:wp="http://schemas.openxmlformats.org/drawingml/2006/wordprocessingDrawing" xmlns:w10="urn:schemas-microsoft-com:office:word" xmlns:w="http://schemas.openxmlformats.org/wordprocessingml/2006/main" xmlns:w14="http://schemas.microsoft.com/office/word/2010/wordml" xmlns:w15="http://schemas.microsoft.com/office/word/2012/wordml" xmlns:w16cex="http://schemas.microsoft.com/office/word/2018/wordml/cex" xmlns:w16cid="http://schemas.microsoft.com/office/word/2016/wordml/cid" xmlns:w16="http://schemas.microsoft.com/office/word/2018/wordml" xmlns:w16sdtdh="http://schemas.microsoft.com/office/word/2020/wordml/sdtdatahash" xmlns:w16se="http://schemas.microsoft.com/office/word/2015/wordml/symex" xmlns:wpg="http://schemas.microsoft.com/office/word/2010/wordprocessingGroup" xmlns:wpi="http://schemas.microsoft.com/office/word/2010/wordprocessingInk" xmlns:wne="http://schemas.microsoft.com/office/word/2006/wordml" xmlns:wps="http://schemas.microsoft.com/office/word/2010/wordprocessingShape" mc:Ignorable="w14 w15 w16se w16cid w16 w16cex w16sdtdh wp14">
   <w:body>
     <w:tbl>
       <w:tblPr>
@@ -87,7 +87,7 @@
                 <w:sz w:val="24"/>
                 <w:szCs w:val="24"/>
               </w:rPr>
-              <w:t>1</w:t>
+              <w:t>29</w:t>
             </w:r>
             <w:r>
               <w:rPr>
@@ -139,7 +139,7 @@
                 <w:sz w:val="30"/>
                 <w:szCs w:val="30"/>
               </w:rPr>
-              <w:t>ABU NAWAS</w:t>
+              <w:t>EDI SATRIYO</w:t>
             </w:r>
             <w:r>
               <w:rPr>
@@ -366,7 +366,7 @@
                 <w:sz w:val="24"/>
                 <w:szCs w:val="24"/>
               </w:rPr>
-              <w:t>2</w:t>
+              <w:t>33</w:t>
             </w:r>
             <w:r>
               <w:rPr>
@@ -418,7 +418,7 @@
                 <w:sz w:val="30"/>
                 <w:szCs w:val="30"/>
               </w:rPr>
-              <w:t>ACHMAD UBAIDILLAH</w:t>
+              <w:t>MARLION</w:t>
             </w:r>
             <w:r>
               <w:rPr>
@@ -645,7 +645,7 @@
                 <w:sz w:val="24"/>
                 <w:szCs w:val="24"/>
               </w:rPr>
-              <w:t>3</w:t>
+              <w:t>35</w:t>
             </w:r>
             <w:r>
               <w:rPr>
@@ -697,7 +697,7 @@
                 <w:sz w:val="30"/>
                 <w:szCs w:val="30"/>
               </w:rPr>
-              <w:t>AMRUN SAIFUDDIN</w:t>
+              <w:t>IBRAHIM</w:t>
             </w:r>
             <w:r>
               <w:rPr>
@@ -765,7 +765,7 @@
                 <w:sz w:val="44"/>
                 <w:szCs w:val="30"/>
               </w:rPr>
-              <w:t>56</w:t>
+              <w:t>58</w:t>
             </w:r>
             <w:r>
               <w:rPr>
@@ -857,8 +857,153 @@
 </w:document>
 </file>
 
+<file path=word/recipientData.xml><?xml version="1.0" encoding="utf-8"?>
+<wne:recipients xmlns:wpc="http://schemas.microsoft.com/office/word/2010/wordprocessingCanvas" xmlns:cx="http://schemas.microsoft.com/office/drawing/2014/chartex" xmlns:cx1="http://schemas.microsoft.com/office/drawing/2015/9/8/chartex" xmlns:cx2="http://schemas.microsoft.com/office/drawing/2015/10/21/chartex" xmlns:cx3="http://schemas.microsoft.com/office/drawing/2016/5/9/chartex" xmlns:cx4="http://schemas.microsoft.com/office/drawing/2016/5/10/chartex" xmlns:cx5="http://schemas.microsoft.com/office/drawing/2016/5/11/chartex" xmlns:cx6="http://schemas.microsoft.com/office/drawing/2016/5/12/chartex" xmlns:cx7="http://schemas.microsoft.com/office/drawing/2016/5/13/chartex" xmlns:cx8="http://schemas.microsoft.com/office/drawing/2016/5/14/chartex" xmlns:mc="http://schemas.openxmlformats.org/markup-compatibility/2006" xmlns:aink="http://schemas.microsoft.com/office/drawing/2016/ink" xmlns:am3d="http://schemas.microsoft.com/office/drawing/2017/model3d" xmlns:o="urn:schemas-microsoft-com:office:office" xmlns:r="http://schemas.openxmlformats.org/officeDocument/2006/relationships" xmlns:m="http://schemas.openxmlformats.org/officeDocument/2006/math" xmlns:v="urn:schemas-microsoft-com:vml" xmlns:wp14="http://schemas.microsoft.com/office/word/2010/wordprocessingDrawing" xmlns:wp="http://schemas.openxmlformats.org/drawingml/2006/wordprocessingDrawing" xmlns:w10="urn:schemas-microsoft-com:office:word" xmlns:w="http://schemas.openxmlformats.org/wordprocessingml/2006/main" xmlns:w14="http://schemas.microsoft.com/office/word/2010/wordml" xmlns:w15="http://schemas.microsoft.com/office/word/2012/wordml" xmlns:w16cex="http://schemas.microsoft.com/office/word/2018/wordml/cex" xmlns:w16cid="http://schemas.microsoft.com/office/word/2016/wordml/cid" xmlns:w16="http://schemas.microsoft.com/office/word/2018/wordml" xmlns:w16sdtdh="http://schemas.microsoft.com/office/word/2020/wordml/sdtdatahash" xmlns:w16se="http://schemas.microsoft.com/office/word/2015/wordml/symex" xmlns:wpg="http://schemas.microsoft.com/office/word/2010/wordprocessingGroup" xmlns:wpi="http://schemas.microsoft.com/office/word/2010/wordprocessingInk" xmlns:wne="http://schemas.microsoft.com/office/word/2006/wordml" xmlns:wps="http://schemas.microsoft.com/office/word/2010/wordprocessingShape" mc:Ignorable="w14 w15 w16se w16cid w16 w16cex w16sdtdh wp14">
+  <wne:recipientData>
+    <wne:active wne:val="0"/>
+    <wne:hash wne:val="257479245"/>
+  </wne:recipientData>
+  <wne:recipientData>
+    <wne:active wne:val="0"/>
+    <wne:hash wne:val="2060273452"/>
+  </wne:recipientData>
+  <wne:recipientData>
+    <wne:active wne:val="0"/>
+    <wne:hash wne:val="-1446491226"/>
+  </wne:recipientData>
+  <wne:recipientData>
+    <wne:active wne:val="0"/>
+    <wne:hash wne:val="347527308"/>
+  </wne:recipientData>
+  <wne:recipientData>
+    <wne:active wne:val="0"/>
+    <wne:hash wne:val="1270712364"/>
+  </wne:recipientData>
+  <wne:recipientData>
+    <wne:active wne:val="0"/>
+    <wne:hash wne:val="-1931286466"/>
+  </wne:recipientData>
+  <wne:recipientData>
+    <wne:active wne:val="0"/>
+    <wne:hash wne:val="1274063515"/>
+  </wne:recipientData>
+  <wne:recipientData>
+    <wne:active wne:val="0"/>
+    <wne:hash wne:val="-2072470850"/>
+  </wne:recipientData>
+  <wne:recipientData>
+    <wne:active wne:val="0"/>
+    <wne:hash wne:val="1944726816"/>
+  </wne:recipientData>
+  <wne:recipientData>
+    <wne:active wne:val="0"/>
+    <wne:hash wne:val="-1672155949"/>
+  </wne:recipientData>
+  <wne:recipientData>
+    <wne:active wne:val="0"/>
+    <wne:hash wne:val="-257708065"/>
+  </wne:recipientData>
+  <wne:recipientData>
+    <wne:active wne:val="0"/>
+    <wne:hash wne:val="-445187829"/>
+  </wne:recipientData>
+  <wne:recipientData>
+    <wne:active wne:val="0"/>
+    <wne:hash wne:val="1567492975"/>
+  </wne:recipientData>
+  <wne:recipientData>
+    <wne:active wne:val="0"/>
+    <wne:hash wne:val="1573486554"/>
+  </wne:recipientData>
+  <wne:recipientData>
+    <wne:active wne:val="0"/>
+    <wne:hash wne:val="2135424163"/>
+  </wne:recipientData>
+  <wne:recipientData>
+    <wne:active wne:val="0"/>
+    <wne:hash wne:val="1088940411"/>
+  </wne:recipientData>
+  <wne:recipientData>
+    <wne:active wne:val="0"/>
+    <wne:hash wne:val="-910170112"/>
+  </wne:recipientData>
+  <wne:recipientData>
+    <wne:active wne:val="0"/>
+    <wne:hash wne:val="-1704791020"/>
+  </wne:recipientData>
+  <wne:recipientData>
+    <wne:active wne:val="0"/>
+    <wne:hash wne:val="-1504785336"/>
+  </wne:recipientData>
+  <wne:recipientData>
+    <wne:active wne:val="0"/>
+    <wne:hash wne:val="-1732961303"/>
+  </wne:recipientData>
+  <wne:recipientData>
+    <wne:active wne:val="0"/>
+    <wne:hash wne:val="668838352"/>
+  </wne:recipientData>
+  <wne:recipientData>
+    <wne:active wne:val="0"/>
+    <wne:hash wne:val="636717518"/>
+  </wne:recipientData>
+  <wne:recipientData>
+    <wne:active wne:val="0"/>
+    <wne:hash wne:val="1896829537"/>
+  </wne:recipientData>
+  <wne:recipientData>
+    <wne:active wne:val="0"/>
+    <wne:hash wne:val="697194605"/>
+  </wne:recipientData>
+  <wne:recipientData>
+    <wne:active wne:val="0"/>
+    <wne:hash wne:val="-1229667941"/>
+  </wne:recipientData>
+  <wne:recipientData>
+    <wne:active wne:val="0"/>
+    <wne:hash wne:val="1073866334"/>
+  </wne:recipientData>
+  <wne:recipientData>
+    <wne:active wne:val="0"/>
+    <wne:hash wne:val="1328008963"/>
+  </wne:recipientData>
+  <wne:recipientData>
+    <wne:active wne:val="0"/>
+    <wne:hash wne:val="-201655715"/>
+  </wne:recipientData>
+  <wne:recipientData>
+    <wne:active wne:val="1"/>
+    <wne:hash wne:val="1067150141"/>
+  </wne:recipientData>
+  <wne:recipientData>
+    <wne:active wne:val="0"/>
+    <wne:hash wne:val="-1888822197"/>
+  </wne:recipientData>
+  <wne:recipientData>
+    <wne:active wne:val="0"/>
+    <wne:hash wne:val="295439510"/>
+  </wne:recipientData>
+  <wne:recipientData>
+    <wne:active wne:val="0"/>
+    <wne:hash wne:val="947652304"/>
+  </wne:recipientData>
+  <wne:recipientData>
+    <wne:active wne:val="1"/>
+    <wne:hash wne:val="-774278186"/>
+  </wne:recipientData>
+  <wne:recipientData>
+    <wne:active wne:val="0"/>
+    <wne:hash wne:val="-1036812267"/>
+  </wne:recipientData>
+  <wne:recipientData>
+    <wne:active wne:val="1"/>
+    <wne:hash wne:val="883752749"/>
+  </wne:recipientData>
+</wne:recipients>
+</file>
+
 <file path=word/styles.xml><?xml version="1.0" encoding="utf-8"?>
-<w:styles xmlns:mc="http://schemas.openxmlformats.org/markup-compatibility/2006" xmlns:r="http://schemas.openxmlformats.org/officeDocument/2006/relationships" xmlns:w="http://schemas.openxmlformats.org/wordprocessingml/2006/main" xmlns:w14="http://schemas.microsoft.com/office/word/2010/wordml" xmlns:w15="http://schemas.microsoft.com/office/word/2012/wordml" xmlns:w16cex="http://schemas.microsoft.com/office/word/2018/wordml/cex" xmlns:w16cid="http://schemas.microsoft.com/office/word/2016/wordml/cid" xmlns:w16="http://schemas.microsoft.com/office/word/2018/wordml" xmlns:w16se="http://schemas.microsoft.com/office/word/2015/wordml/symex" mc:Ignorable="w14 w15 w16se w16cid w16 w16cex">
+<w:styles xmlns:mc="http://schemas.openxmlformats.org/markup-compatibility/2006" xmlns:r="http://schemas.openxmlformats.org/officeDocument/2006/relationships" xmlns:w="http://schemas.openxmlformats.org/wordprocessingml/2006/main" xmlns:w14="http://schemas.microsoft.com/office/word/2010/wordml" xmlns:w15="http://schemas.microsoft.com/office/word/2012/wordml" xmlns:w16cex="http://schemas.microsoft.com/office/word/2018/wordml/cex" xmlns:w16cid="http://schemas.microsoft.com/office/word/2016/wordml/cid" xmlns:w16="http://schemas.microsoft.com/office/word/2018/wordml" xmlns:w16sdtdh="http://schemas.microsoft.com/office/word/2020/wordml/sdtdatahash" xmlns:w16se="http://schemas.microsoft.com/office/word/2015/wordml/symex" mc:Ignorable="w14 w15 w16se w16cid w16 w16cex w16sdtdh">
   <w:docDefaults>
     <w:rPrDefault>
       <w:rPr>

</xml_diff>

<commit_message>
cetak label dp5nt38 topi
</commit_message>
<xml_diff>
--- a/4. PDH DP 3N30 (MERAH) 3T25(COKLAT MUDA) 4N31(PUTIH) 5N38(HIJAU TUA) 5T38(PINKMUDA)/Setting Label TOPI BN.docx
+++ b/4. PDH DP 3N30 (MERAH) 3T25(COKLAT MUDA) 4N31(PUTIH) 5N38(HIJAU TUA) 5T38(PINKMUDA)/Setting Label TOPI BN.docx
@@ -87,7 +87,7 @@
                 <w:sz w:val="24"/>
                 <w:szCs w:val="24"/>
               </w:rPr>
-              <w:t>29</w:t>
+              <w:t>T1</w:t>
             </w:r>
             <w:r>
               <w:rPr>
@@ -139,7 +139,7 @@
                 <w:sz w:val="30"/>
                 <w:szCs w:val="30"/>
               </w:rPr>
-              <w:t>EDI SATRIYO</w:t>
+              <w:t>GEDE SUDIANTARA</w:t>
             </w:r>
             <w:r>
               <w:rPr>
@@ -267,7 +267,7 @@
                 <w:rFonts w:ascii="Arial" w:hAnsi="Arial" w:cs="Arial"/>
                 <w:noProof/>
               </w:rPr>
-              <w:t>DP 4 NAUTIKA / 31</w:t>
+              <w:t>DP 5 NAUTIKA / 38</w:t>
             </w:r>
             <w:r>
               <w:rPr>
@@ -366,7 +366,7 @@
                 <w:sz w:val="24"/>
                 <w:szCs w:val="24"/>
               </w:rPr>
-              <w:t>33</w:t>
+              <w:t>T2</w:t>
             </w:r>
             <w:r>
               <w:rPr>
@@ -418,7 +418,7 @@
                 <w:sz w:val="30"/>
                 <w:szCs w:val="30"/>
               </w:rPr>
-              <w:t>MARLION</w:t>
+              <w:t>AGUS SETIAWAN</w:t>
             </w:r>
             <w:r>
               <w:rPr>
@@ -486,7 +486,7 @@
                 <w:sz w:val="44"/>
                 <w:szCs w:val="30"/>
               </w:rPr>
-              <w:t>57</w:t>
+              <w:t>58</w:t>
             </w:r>
             <w:r>
               <w:rPr>
@@ -546,7 +546,7 @@
                 <w:rFonts w:ascii="Arial" w:hAnsi="Arial" w:cs="Arial"/>
                 <w:noProof/>
               </w:rPr>
-              <w:t>DP 4 NAUTIKA / 31</w:t>
+              <w:t>DP 5 NAUTIKA / 38</w:t>
             </w:r>
             <w:r>
               <w:rPr>
@@ -645,7 +645,7 @@
                 <w:sz w:val="24"/>
                 <w:szCs w:val="24"/>
               </w:rPr>
-              <w:t>35</w:t>
+              <w:t>T3</w:t>
             </w:r>
             <w:r>
               <w:rPr>
@@ -697,7 +697,7 @@
                 <w:sz w:val="30"/>
                 <w:szCs w:val="30"/>
               </w:rPr>
-              <w:t>IBRAHIM</w:t>
+              <w:t>SAUFAN RUSDIONO</w:t>
             </w:r>
             <w:r>
               <w:rPr>
@@ -765,7 +765,7 @@
                 <w:sz w:val="44"/>
                 <w:szCs w:val="30"/>
               </w:rPr>
-              <w:t>58</w:t>
+              <w:t>56</w:t>
             </w:r>
             <w:r>
               <w:rPr>
@@ -825,7 +825,7 @@
                 <w:rFonts w:ascii="Arial" w:hAnsi="Arial" w:cs="Arial"/>
                 <w:noProof/>
               </w:rPr>
-              <w:t>DP 4 NAUTIKA / 31</w:t>
+              <w:t>DP 5 NAUTIKA / 38</w:t>
             </w:r>
             <w:r>
               <w:rPr>
@@ -855,151 +855,6 @@
     </w:sectPr>
   </w:body>
 </w:document>
-</file>
-
-<file path=word/recipientData.xml><?xml version="1.0" encoding="utf-8"?>
-<wne:recipients xmlns:wpc="http://schemas.microsoft.com/office/word/2010/wordprocessingCanvas" xmlns:cx="http://schemas.microsoft.com/office/drawing/2014/chartex" xmlns:cx1="http://schemas.microsoft.com/office/drawing/2015/9/8/chartex" xmlns:cx2="http://schemas.microsoft.com/office/drawing/2015/10/21/chartex" xmlns:cx3="http://schemas.microsoft.com/office/drawing/2016/5/9/chartex" xmlns:cx4="http://schemas.microsoft.com/office/drawing/2016/5/10/chartex" xmlns:cx5="http://schemas.microsoft.com/office/drawing/2016/5/11/chartex" xmlns:cx6="http://schemas.microsoft.com/office/drawing/2016/5/12/chartex" xmlns:cx7="http://schemas.microsoft.com/office/drawing/2016/5/13/chartex" xmlns:cx8="http://schemas.microsoft.com/office/drawing/2016/5/14/chartex" xmlns:mc="http://schemas.openxmlformats.org/markup-compatibility/2006" xmlns:aink="http://schemas.microsoft.com/office/drawing/2016/ink" xmlns:am3d="http://schemas.microsoft.com/office/drawing/2017/model3d" xmlns:o="urn:schemas-microsoft-com:office:office" xmlns:r="http://schemas.openxmlformats.org/officeDocument/2006/relationships" xmlns:m="http://schemas.openxmlformats.org/officeDocument/2006/math" xmlns:v="urn:schemas-microsoft-com:vml" xmlns:wp14="http://schemas.microsoft.com/office/word/2010/wordprocessingDrawing" xmlns:wp="http://schemas.openxmlformats.org/drawingml/2006/wordprocessingDrawing" xmlns:w10="urn:schemas-microsoft-com:office:word" xmlns:w="http://schemas.openxmlformats.org/wordprocessingml/2006/main" xmlns:w14="http://schemas.microsoft.com/office/word/2010/wordml" xmlns:w15="http://schemas.microsoft.com/office/word/2012/wordml" xmlns:w16cex="http://schemas.microsoft.com/office/word/2018/wordml/cex" xmlns:w16cid="http://schemas.microsoft.com/office/word/2016/wordml/cid" xmlns:w16="http://schemas.microsoft.com/office/word/2018/wordml" xmlns:w16sdtdh="http://schemas.microsoft.com/office/word/2020/wordml/sdtdatahash" xmlns:w16se="http://schemas.microsoft.com/office/word/2015/wordml/symex" xmlns:wpg="http://schemas.microsoft.com/office/word/2010/wordprocessingGroup" xmlns:wpi="http://schemas.microsoft.com/office/word/2010/wordprocessingInk" xmlns:wne="http://schemas.microsoft.com/office/word/2006/wordml" xmlns:wps="http://schemas.microsoft.com/office/word/2010/wordprocessingShape" mc:Ignorable="w14 w15 w16se w16cid w16 w16cex w16sdtdh wp14">
-  <wne:recipientData>
-    <wne:active wne:val="0"/>
-    <wne:hash wne:val="257479245"/>
-  </wne:recipientData>
-  <wne:recipientData>
-    <wne:active wne:val="0"/>
-    <wne:hash wne:val="2060273452"/>
-  </wne:recipientData>
-  <wne:recipientData>
-    <wne:active wne:val="0"/>
-    <wne:hash wne:val="-1446491226"/>
-  </wne:recipientData>
-  <wne:recipientData>
-    <wne:active wne:val="0"/>
-    <wne:hash wne:val="347527308"/>
-  </wne:recipientData>
-  <wne:recipientData>
-    <wne:active wne:val="0"/>
-    <wne:hash wne:val="1270712364"/>
-  </wne:recipientData>
-  <wne:recipientData>
-    <wne:active wne:val="0"/>
-    <wne:hash wne:val="-1931286466"/>
-  </wne:recipientData>
-  <wne:recipientData>
-    <wne:active wne:val="0"/>
-    <wne:hash wne:val="1274063515"/>
-  </wne:recipientData>
-  <wne:recipientData>
-    <wne:active wne:val="0"/>
-    <wne:hash wne:val="-2072470850"/>
-  </wne:recipientData>
-  <wne:recipientData>
-    <wne:active wne:val="0"/>
-    <wne:hash wne:val="1944726816"/>
-  </wne:recipientData>
-  <wne:recipientData>
-    <wne:active wne:val="0"/>
-    <wne:hash wne:val="-1672155949"/>
-  </wne:recipientData>
-  <wne:recipientData>
-    <wne:active wne:val="0"/>
-    <wne:hash wne:val="-257708065"/>
-  </wne:recipientData>
-  <wne:recipientData>
-    <wne:active wne:val="0"/>
-    <wne:hash wne:val="-445187829"/>
-  </wne:recipientData>
-  <wne:recipientData>
-    <wne:active wne:val="0"/>
-    <wne:hash wne:val="1567492975"/>
-  </wne:recipientData>
-  <wne:recipientData>
-    <wne:active wne:val="0"/>
-    <wne:hash wne:val="1573486554"/>
-  </wne:recipientData>
-  <wne:recipientData>
-    <wne:active wne:val="0"/>
-    <wne:hash wne:val="2135424163"/>
-  </wne:recipientData>
-  <wne:recipientData>
-    <wne:active wne:val="0"/>
-    <wne:hash wne:val="1088940411"/>
-  </wne:recipientData>
-  <wne:recipientData>
-    <wne:active wne:val="0"/>
-    <wne:hash wne:val="-910170112"/>
-  </wne:recipientData>
-  <wne:recipientData>
-    <wne:active wne:val="0"/>
-    <wne:hash wne:val="-1704791020"/>
-  </wne:recipientData>
-  <wne:recipientData>
-    <wne:active wne:val="0"/>
-    <wne:hash wne:val="-1504785336"/>
-  </wne:recipientData>
-  <wne:recipientData>
-    <wne:active wne:val="0"/>
-    <wne:hash wne:val="-1732961303"/>
-  </wne:recipientData>
-  <wne:recipientData>
-    <wne:active wne:val="0"/>
-    <wne:hash wne:val="668838352"/>
-  </wne:recipientData>
-  <wne:recipientData>
-    <wne:active wne:val="0"/>
-    <wne:hash wne:val="636717518"/>
-  </wne:recipientData>
-  <wne:recipientData>
-    <wne:active wne:val="0"/>
-    <wne:hash wne:val="1896829537"/>
-  </wne:recipientData>
-  <wne:recipientData>
-    <wne:active wne:val="0"/>
-    <wne:hash wne:val="697194605"/>
-  </wne:recipientData>
-  <wne:recipientData>
-    <wne:active wne:val="0"/>
-    <wne:hash wne:val="-1229667941"/>
-  </wne:recipientData>
-  <wne:recipientData>
-    <wne:active wne:val="0"/>
-    <wne:hash wne:val="1073866334"/>
-  </wne:recipientData>
-  <wne:recipientData>
-    <wne:active wne:val="0"/>
-    <wne:hash wne:val="1328008963"/>
-  </wne:recipientData>
-  <wne:recipientData>
-    <wne:active wne:val="0"/>
-    <wne:hash wne:val="-201655715"/>
-  </wne:recipientData>
-  <wne:recipientData>
-    <wne:active wne:val="1"/>
-    <wne:hash wne:val="1067150141"/>
-  </wne:recipientData>
-  <wne:recipientData>
-    <wne:active wne:val="0"/>
-    <wne:hash wne:val="-1888822197"/>
-  </wne:recipientData>
-  <wne:recipientData>
-    <wne:active wne:val="0"/>
-    <wne:hash wne:val="295439510"/>
-  </wne:recipientData>
-  <wne:recipientData>
-    <wne:active wne:val="0"/>
-    <wne:hash wne:val="947652304"/>
-  </wne:recipientData>
-  <wne:recipientData>
-    <wne:active wne:val="1"/>
-    <wne:hash wne:val="-774278186"/>
-  </wne:recipientData>
-  <wne:recipientData>
-    <wne:active wne:val="0"/>
-    <wne:hash wne:val="-1036812267"/>
-  </wne:recipientData>
-  <wne:recipientData>
-    <wne:active wne:val="1"/>
-    <wne:hash wne:val="883752749"/>
-  </wne:recipientData>
-</wne:recipients>
 </file>
 
 <file path=word/styles.xml><?xml version="1.0" encoding="utf-8"?>

</xml_diff>

<commit_message>
cetak label gordon dp5nt38
</commit_message>
<xml_diff>
--- a/4. PDH DP 3N30 (MERAH) 3T25(COKLAT MUDA) 4N31(PUTIH) 5N38(HIJAU TUA) 5T38(PINKMUDA)/Setting Label TOPI BN.docx
+++ b/4. PDH DP 3N30 (MERAH) 3T25(COKLAT MUDA) 4N31(PUTIH) 5N38(HIJAU TUA) 5T38(PINKMUDA)/Setting Label TOPI BN.docx
@@ -156,67 +156,9 @@
               <w:jc w:val="center"/>
               <w:rPr>
                 <w:rFonts w:ascii="Arial" w:hAnsi="Arial" w:cs="Arial"/>
-                <w:sz w:val="30"/>
-                <w:szCs w:val="30"/>
-              </w:rPr>
-            </w:pPr>
-            <w:r>
-              <w:rPr>
-                <w:rFonts w:ascii="Arial" w:hAnsi="Arial" w:cs="Arial"/>
-                <w:sz w:val="24"/>
-                <w:szCs w:val="30"/>
-              </w:rPr>
-              <w:t xml:space="preserve">TOPI </w:t>
-            </w:r>
-            <w:r>
-              <w:rPr>
-                <w:rFonts w:ascii="Arial" w:hAnsi="Arial" w:cs="Arial"/>
-                <w:sz w:val="30"/>
-                <w:szCs w:val="30"/>
-              </w:rPr>
-              <w:t xml:space="preserve">: </w:t>
-            </w:r>
-            <w:r>
-              <w:rPr>
-                <w:rFonts w:ascii="Arial" w:hAnsi="Arial" w:cs="Arial"/>
-                <w:sz w:val="44"/>
-                <w:szCs w:val="30"/>
-              </w:rPr>
-              <w:fldChar w:fldCharType="begin"/>
-            </w:r>
-            <w:r>
-              <w:rPr>
-                <w:rFonts w:ascii="Arial" w:hAnsi="Arial" w:cs="Arial"/>
-                <w:sz w:val="44"/>
-                <w:szCs w:val="30"/>
-              </w:rPr>
-              <w:instrText xml:space="preserve"> MERGEFIELD TOPI </w:instrText>
-            </w:r>
-            <w:r>
-              <w:rPr>
-                <w:rFonts w:ascii="Arial" w:hAnsi="Arial" w:cs="Arial"/>
-                <w:sz w:val="44"/>
-                <w:szCs w:val="30"/>
-              </w:rPr>
-              <w:fldChar w:fldCharType="separate"/>
-            </w:r>
-            <w:r>
-              <w:rPr>
-                <w:rFonts w:ascii="Arial" w:hAnsi="Arial" w:cs="Arial"/>
-                <w:noProof/>
-                <w:sz w:val="44"/>
-                <w:szCs w:val="30"/>
-              </w:rPr>
-              <w:t>57</w:t>
-            </w:r>
-            <w:r>
-              <w:rPr>
-                <w:rFonts w:ascii="Arial" w:hAnsi="Arial" w:cs="Arial"/>
-                <w:sz w:val="44"/>
-                <w:szCs w:val="30"/>
-              </w:rPr>
-              <w:fldChar w:fldCharType="end"/>
-            </w:r>
+                <w:sz w:val="18"/>
+              </w:rPr>
+            </w:pPr>
           </w:p>
           <w:p>
             <w:pPr>
@@ -435,67 +377,9 @@
               <w:jc w:val="center"/>
               <w:rPr>
                 <w:rFonts w:ascii="Arial" w:hAnsi="Arial" w:cs="Arial"/>
-                <w:sz w:val="30"/>
-                <w:szCs w:val="30"/>
-              </w:rPr>
-            </w:pPr>
-            <w:r>
-              <w:rPr>
-                <w:rFonts w:ascii="Arial" w:hAnsi="Arial" w:cs="Arial"/>
-                <w:sz w:val="24"/>
-                <w:szCs w:val="30"/>
-              </w:rPr>
-              <w:t xml:space="preserve">TOPI </w:t>
-            </w:r>
-            <w:r>
-              <w:rPr>
-                <w:rFonts w:ascii="Arial" w:hAnsi="Arial" w:cs="Arial"/>
-                <w:sz w:val="30"/>
-                <w:szCs w:val="30"/>
-              </w:rPr>
-              <w:t xml:space="preserve">: </w:t>
-            </w:r>
-            <w:r>
-              <w:rPr>
-                <w:rFonts w:ascii="Arial" w:hAnsi="Arial" w:cs="Arial"/>
-                <w:sz w:val="44"/>
-                <w:szCs w:val="30"/>
-              </w:rPr>
-              <w:fldChar w:fldCharType="begin"/>
-            </w:r>
-            <w:r>
-              <w:rPr>
-                <w:rFonts w:ascii="Arial" w:hAnsi="Arial" w:cs="Arial"/>
-                <w:sz w:val="44"/>
-                <w:szCs w:val="30"/>
-              </w:rPr>
-              <w:instrText xml:space="preserve"> MERGEFIELD TOPI </w:instrText>
-            </w:r>
-            <w:r>
-              <w:rPr>
-                <w:rFonts w:ascii="Arial" w:hAnsi="Arial" w:cs="Arial"/>
-                <w:sz w:val="44"/>
-                <w:szCs w:val="30"/>
-              </w:rPr>
-              <w:fldChar w:fldCharType="separate"/>
-            </w:r>
-            <w:r>
-              <w:rPr>
-                <w:rFonts w:ascii="Arial" w:hAnsi="Arial" w:cs="Arial"/>
-                <w:noProof/>
-                <w:sz w:val="44"/>
-                <w:szCs w:val="30"/>
-              </w:rPr>
-              <w:t>58</w:t>
-            </w:r>
-            <w:r>
-              <w:rPr>
-                <w:rFonts w:ascii="Arial" w:hAnsi="Arial" w:cs="Arial"/>
-                <w:sz w:val="44"/>
-                <w:szCs w:val="30"/>
-              </w:rPr>
-              <w:fldChar w:fldCharType="end"/>
-            </w:r>
+                <w:sz w:val="18"/>
+              </w:rPr>
+            </w:pPr>
           </w:p>
           <w:p>
             <w:pPr>
@@ -714,67 +598,9 @@
               <w:jc w:val="center"/>
               <w:rPr>
                 <w:rFonts w:ascii="Arial" w:hAnsi="Arial" w:cs="Arial"/>
-                <w:sz w:val="30"/>
-                <w:szCs w:val="30"/>
-              </w:rPr>
-            </w:pPr>
-            <w:r>
-              <w:rPr>
-                <w:rFonts w:ascii="Arial" w:hAnsi="Arial" w:cs="Arial"/>
-                <w:sz w:val="24"/>
-                <w:szCs w:val="30"/>
-              </w:rPr>
-              <w:t xml:space="preserve">TOPI </w:t>
-            </w:r>
-            <w:r>
-              <w:rPr>
-                <w:rFonts w:ascii="Arial" w:hAnsi="Arial" w:cs="Arial"/>
-                <w:sz w:val="30"/>
-                <w:szCs w:val="30"/>
-              </w:rPr>
-              <w:t xml:space="preserve">: </w:t>
-            </w:r>
-            <w:r>
-              <w:rPr>
-                <w:rFonts w:ascii="Arial" w:hAnsi="Arial" w:cs="Arial"/>
-                <w:sz w:val="44"/>
-                <w:szCs w:val="30"/>
-              </w:rPr>
-              <w:fldChar w:fldCharType="begin"/>
-            </w:r>
-            <w:r>
-              <w:rPr>
-                <w:rFonts w:ascii="Arial" w:hAnsi="Arial" w:cs="Arial"/>
-                <w:sz w:val="44"/>
-                <w:szCs w:val="30"/>
-              </w:rPr>
-              <w:instrText xml:space="preserve"> MERGEFIELD TOPI </w:instrText>
-            </w:r>
-            <w:r>
-              <w:rPr>
-                <w:rFonts w:ascii="Arial" w:hAnsi="Arial" w:cs="Arial"/>
-                <w:sz w:val="44"/>
-                <w:szCs w:val="30"/>
-              </w:rPr>
-              <w:fldChar w:fldCharType="separate"/>
-            </w:r>
-            <w:r>
-              <w:rPr>
-                <w:rFonts w:ascii="Arial" w:hAnsi="Arial" w:cs="Arial"/>
-                <w:noProof/>
-                <w:sz w:val="44"/>
-                <w:szCs w:val="30"/>
-              </w:rPr>
-              <w:t>56</w:t>
-            </w:r>
-            <w:r>
-              <w:rPr>
-                <w:rFonts w:ascii="Arial" w:hAnsi="Arial" w:cs="Arial"/>
-                <w:sz w:val="44"/>
-                <w:szCs w:val="30"/>
-              </w:rPr>
-              <w:fldChar w:fldCharType="end"/>
-            </w:r>
+                <w:sz w:val="18"/>
+              </w:rPr>
+            </w:pPr>
           </w:p>
           <w:p>
             <w:pPr>

</xml_diff>